<commit_message>
fix: parsing text correctly and remove unwanted chars
</commit_message>
<xml_diff>
--- a/docs/DutyTopicModelingOpt.docx
+++ b/docs/DutyTopicModelingOpt.docx
@@ -1038,27 +1038,7 @@
           <w:sz w:val="24"/>
           <w:szCs w:val="24"/>
         </w:rPr>
-        <w:t xml:space="preserve">b) Look </w:t>
-      </w:r>
-      <w:r>
-        <w:rPr>
-          <w:rFonts w:cs="Arial" w:ascii="Arial" w:hAnsi="Arial"/>
-          <w:b w:val="false"/>
-          <w:bCs w:val="false"/>
-          <w:sz w:val="24"/>
-          <w:szCs w:val="24"/>
-        </w:rPr>
-        <w:t>at</w:t>
-      </w:r>
-      <w:r>
-        <w:rPr>
-          <w:rFonts w:cs="Arial" w:ascii="Arial" w:hAnsi="Arial"/>
-          <w:b w:val="false"/>
-          <w:bCs w:val="false"/>
-          <w:sz w:val="24"/>
-          <w:szCs w:val="24"/>
-        </w:rPr>
-        <w:t xml:space="preserve"> the topic descriptions obtained with one specific launch. Present the topic description output you obtain along with coherence and perplexity values. What can you conclude regarding these descriptions and theses values? Explain if you consider that the results are good are bad. Justify your answer in different ways.</w:t>
+        <w:t>b) Look at the topic descriptions obtained with one specific launch. Present the topic description output you obtain along with coherence and perplexity values. What can you conclude regarding these descriptions and theses values? Explain if you consider that the results are good are bad. Justify your answer in different ways.</w:t>
       </w:r>
     </w:p>
     <w:p>
@@ -4808,7 +4788,23 @@
           <w:sz w:val="24"/>
           <w:szCs w:val="24"/>
         </w:rPr>
-        <w:t>c) For removing the stopwords from documents descriptions, you will need to modify the CoherenceTestIwor.py, as it is mentioned on 2). For that purpose, you can make use of some commented instructions in the program alongside with some slight modifications of some other intructions of the program. Describe which instructions you have modified and why.</w:t>
+        <w:t>c) For removing the stopwords from documents descriptions, you will need to modify the CoherenceTestIwor.py, as it is mentioned on 2). For that purpose, you can make use of some commented instructions in the program alongside with some slight modifications of some other in</w:t>
+      </w:r>
+      <w:r>
+        <w:rPr>
+          <w:rFonts w:cs="Arial" w:ascii="Arial" w:hAnsi="Arial"/>
+          <w:sz w:val="24"/>
+          <w:szCs w:val="24"/>
+        </w:rPr>
+        <w:t>s</w:t>
+      </w:r>
+      <w:r>
+        <w:rPr>
+          <w:rFonts w:cs="Arial" w:ascii="Arial" w:hAnsi="Arial"/>
+          <w:sz w:val="24"/>
+          <w:szCs w:val="24"/>
+        </w:rPr>
+        <w:t>tructions of the program. Describe which instructions you have modified and why.</w:t>
       </w:r>
     </w:p>
     <w:p>
@@ -15448,7 +15444,7 @@
     <w:pPr>
       <w:widowControl/>
       <w:suppressAutoHyphens w:val="true"/>
-      <w:overflowPunct w:val="true"/>
+      <w:overflowPunct w:val="false"/>
       <w:bidi w:val="0"/>
       <w:spacing w:before="0" w:after="0"/>
       <w:jc w:val="left"/>

</xml_diff>